<commit_message>
debugging various things that popped up after testing program a few times
</commit_message>
<xml_diff>
--- a/letter_templates/ClosingCompNoViolation_Template.docx
+++ b/letter_templates/ClosingCompNoViolation_Template.docx
@@ -34,7 +34,7 @@
         <w:rPr>
           <w:noProof/>
         </w:rPr>
-        <w:t>October 5, 2018</w:t>
+        <w:t>October 15, 2018</w:t>
       </w:r>
       <w:r>
         <w:fldChar w:fldCharType="end"/>
@@ -42,162 +42,238 @@
     </w:p>
     <w:p/>
     <w:p>
-      <w:fldSimple w:instr=" MERGEFIELD  complainant  \* MERGEFORMAT ">
+      <w:r>
+        <w:fldChar w:fldCharType="begin"/>
+      </w:r>
+      <w:r>
+        <w:instrText xml:space="preserve"> MERGEFIELD  complainant  \* MERGEFORMAT </w:instrText>
+      </w:r>
+      <w:r>
+        <w:fldChar w:fldCharType="separate"/>
+      </w:r>
+      <w:r>
+        <w:rPr>
+          <w:noProof/>
+        </w:rPr>
+        <w:t>«complainant»</w:t>
+      </w:r>
+      <w:r>
+        <w:rPr>
+          <w:noProof/>
+        </w:rPr>
+        <w:fldChar w:fldCharType="end"/>
+      </w:r>
+    </w:p>
+    <w:p>
+      <w:r>
+        <w:fldChar w:fldCharType="begin"/>
+      </w:r>
+      <w:r>
+        <w:instrText xml:space="preserve"> MERGEFIELD  compAddress  \*</w:instrText>
+      </w:r>
+      <w:r>
+        <w:instrText xml:space="preserve"> MERGEFORMAT </w:instrText>
+      </w:r>
+      <w:r>
+        <w:fldChar w:fldCharType="separate"/>
+      </w:r>
+      <w:r>
+        <w:rPr>
+          <w:noProof/>
+        </w:rPr>
+        <w:t>«compAddress»</w:t>
+      </w:r>
+      <w:r>
+        <w:rPr>
+          <w:noProof/>
+        </w:rPr>
+        <w:fldChar w:fldCharType="end"/>
+      </w:r>
+    </w:p>
+    <w:p>
+      <w:pPr>
+        <w:rPr>
+          <w:noProof/>
+        </w:rPr>
+      </w:pPr>
+      <w:r>
+        <w:fldChar w:fldCharType="begin"/>
+      </w:r>
+      <w:r>
+        <w:instrText xml:space="preserve"> MERGEFIELD  compCityStateZip  \* MERGEFORMAT </w:instrText>
+      </w:r>
+      <w:r>
+        <w:fldChar w:fldCharType="separate"/>
+      </w:r>
+      <w:r>
+        <w:rPr>
+          <w:noProof/>
+        </w:rPr>
+        <w:t>«compCityStateZip»</w:t>
+      </w:r>
+      <w:r>
+        <w:rPr>
+          <w:noProof/>
+        </w:rPr>
+        <w:fldChar w:fldCharType="end"/>
+      </w:r>
+    </w:p>
+    <w:p>
+      <w:r>
+        <w:rPr>
+          <w:noProof/>
+        </w:rPr>
+        <w:t xml:space="preserve">Sent via email to </w:t>
+      </w:r>
+      <w:r>
+        <w:rPr>
+          <w:noProof/>
+        </w:rPr>
+        <w:fldChar w:fldCharType="begin"/>
+      </w:r>
+      <w:r>
+        <w:rPr>
+          <w:noProof/>
+        </w:rPr>
+        <w:instrText xml:space="preserve"> MERGEFIELD  compEmail  \* MERGEFORMAT </w:instrText>
+      </w:r>
+      <w:r>
+        <w:rPr>
+          <w:noProof/>
+        </w:rPr>
+        <w:fldChar w:fldCharType="separate"/>
+      </w:r>
+      <w:r>
+        <w:rPr>
+          <w:noProof/>
+        </w:rPr>
+        <w:t>«compEmail»</w:t>
+      </w:r>
+      <w:r>
+        <w:rPr>
+          <w:noProof/>
+        </w:rPr>
+        <w:fldChar w:fldCharType="end"/>
+      </w:r>
+    </w:p>
+    <w:p/>
+    <w:p>
+      <w:r>
+        <w:t xml:space="preserve">RE:      </w:t>
+      </w:r>
+      <w:r>
+        <w:t xml:space="preserve"> </w:t>
+      </w:r>
+      <w:fldSimple w:instr=" MERGEFIELD  project  \* MERGEFORMAT ">
         <w:r>
           <w:rPr>
             <w:noProof/>
           </w:rPr>
-          <w:t>«complainant»</w:t>
+          <w:t>«project»</w:t>
         </w:r>
       </w:fldSimple>
     </w:p>
     <w:p>
-      <w:fldSimple w:instr=" MERGEFIELD  compAddress  \* MERGEFORMAT ">
-        <w:r>
-          <w:rPr>
-            <w:noProof/>
-          </w:rPr>
-          <w:t>«compAddress»</w:t>
-        </w:r>
-      </w:fldSimple>
-    </w:p>
-    <w:p>
-      <w:pPr>
+      <w:r>
+        <w:t xml:space="preserve">             Case No.</w:t>
+      </w:r>
+      <w:r>
+        <w:t xml:space="preserve"> </w:t>
+      </w:r>
+      <w:r>
+        <w:fldChar w:fldCharType="begin"/>
+      </w:r>
+      <w:r>
+        <w:instrText xml:space="preserve"> MERGEFIELD  caseNumber  \* MERGEFORMAT </w:instrText>
+      </w:r>
+      <w:r>
+        <w:fldChar w:fldCharType="separate"/>
+      </w:r>
+      <w:r>
         <w:rPr>
           <w:noProof/>
         </w:rPr>
-      </w:pPr>
-      <w:fldSimple w:instr=" MERGEFIELD  compCityStateZip  \* MERGEFORMAT ">
-        <w:r>
-          <w:rPr>
-            <w:noProof/>
-          </w:rPr>
-          <w:t>«compCityStateZip»</w:t>
-        </w:r>
-      </w:fldSimple>
-    </w:p>
-    <w:p>
+        <w:t>«caseNumber»</w:t>
+      </w:r>
       <w:r>
         <w:rPr>
           <w:noProof/>
         </w:rPr>
-        <w:t xml:space="preserve">Sent via email to </w:t>
+        <w:fldChar w:fldCharType="end"/>
+      </w:r>
+    </w:p>
+    <w:p/>
+    <w:p>
+      <w:r>
+        <w:t xml:space="preserve">Dear </w:t>
+      </w:r>
+      <w:r>
+        <w:fldChar w:fldCharType="begin"/>
+      </w:r>
+      <w:r>
+        <w:instrText xml:space="preserve"> MERGEFIELD  compSalutation  \* MERGEFORMAT </w:instrText>
+      </w:r>
+      <w:r>
+        <w:fldChar w:fldCharType="separate"/>
       </w:r>
       <w:r>
         <w:rPr>
           <w:noProof/>
         </w:rPr>
+        <w:t>«compSalutation»</w:t>
+      </w:r>
+      <w:r>
+        <w:rPr>
+          <w:noProof/>
+        </w:rPr>
+        <w:fldChar w:fldCharType="end"/>
+      </w:r>
+      <w:r>
+        <w:t>:</w:t>
+      </w:r>
+    </w:p>
+    <w:p/>
+    <w:p>
+      <w:r>
+        <w:t xml:space="preserve">The division has </w:t>
+      </w:r>
+      <w:r>
+        <w:t>completed its investigation of the complaint you filed against</w:t>
+      </w:r>
+      <w:r>
+        <w:t xml:space="preserve"> </w:t>
+      </w:r>
+      <w:r>
         <w:fldChar w:fldCharType="begin"/>
       </w:r>
       <w:r>
+        <w:instrText xml:space="preserve"> MERGEFIELD  respondent  \* MERGEFORMAT </w:instrText>
+      </w:r>
+      <w:r>
+        <w:fldChar w:fldCharType="separate"/>
+      </w:r>
+      <w:r>
         <w:rPr>
           <w:noProof/>
         </w:rPr>
-        <w:instrText xml:space="preserve"> MERGEFIELD  compEmail  \* MERGEFORMAT </w:instrText>
+        <w:t>«respondent»</w:t>
       </w:r>
       <w:r>
         <w:rPr>
           <w:noProof/>
         </w:rPr>
-        <w:fldChar w:fldCharType="separate"/>
-      </w:r>
-      <w:r>
-        <w:rPr>
-          <w:noProof/>
-        </w:rPr>
-        <w:t>«compEmail»</w:t>
-      </w:r>
-      <w:r>
-        <w:rPr>
-          <w:noProof/>
-        </w:rPr>
         <w:fldChar w:fldCharType="end"/>
       </w:r>
-    </w:p>
-    <w:p/>
-    <w:p>
-      <w:r>
-        <w:t xml:space="preserve">RE:      </w:t>
-      </w:r>
-      <w:r>
-        <w:t xml:space="preserve"> </w:t>
-      </w:r>
-      <w:r>
-        <w:fldChar w:fldCharType="begin"/>
-      </w:r>
-      <w:r>
-        <w:instrText xml:space="preserve"> MERGEFIELD  project  \* MERGEFORMAT </w:instrText>
-      </w:r>
-      <w:r>
-        <w:fldChar w:fldCharType="separate"/>
-      </w:r>
-      <w:r>
-        <w:rPr>
-          <w:noProof/>
-        </w:rPr>
-        <w:t>«project»</w:t>
-      </w:r>
-      <w:r>
-        <w:rPr>
-          <w:noProof/>
-        </w:rPr>
-        <w:fldChar w:fldCharType="end"/>
-      </w:r>
-    </w:p>
-    <w:p>
-      <w:r>
-        <w:t xml:space="preserve">             Case No.</w:t>
-      </w:r>
-      <w:r>
-        <w:t xml:space="preserve"> </w:t>
-      </w:r>
-      <w:fldSimple w:instr=" MERGEFIELD  caseNumber  \* MERGEFORMAT ">
-        <w:r>
-          <w:rPr>
-            <w:noProof/>
-          </w:rPr>
-          <w:t>«caseNumber»</w:t>
-        </w:r>
-      </w:fldSimple>
-    </w:p>
-    <w:p/>
-    <w:p>
-      <w:r>
-        <w:t xml:space="preserve">Dear </w:t>
-      </w:r>
-      <w:fldSimple w:instr=" MERGEFIELD  compSalutation  \* MERGEFORMAT ">
-        <w:r>
-          <w:rPr>
-            <w:noProof/>
-          </w:rPr>
-          <w:t>«compSalutation»</w:t>
-        </w:r>
-      </w:fldSimple>
-      <w:r>
-        <w:t>:</w:t>
-      </w:r>
-    </w:p>
-    <w:p/>
-    <w:p>
-      <w:r>
-        <w:t xml:space="preserve">The division has </w:t>
-      </w:r>
-      <w:r>
-        <w:t>completed its investigation of the complaint you filed against</w:t>
-      </w:r>
-      <w:r>
-        <w:t xml:space="preserve"> </w:t>
-      </w:r>
-      <w:fldSimple w:instr=" MERGEFIELD  respondent  \* MERGEFORMAT ">
-        <w:r>
-          <w:rPr>
-            <w:noProof/>
-          </w:rPr>
-          <w:t>«respondent»</w:t>
-        </w:r>
-      </w:fldSimple>
-      <w:r>
-        <w:t xml:space="preserve"> (hereafter “Association”)</w:t>
+      <w:r>
+        <w:t xml:space="preserve"> (hereafter “</w:t>
+      </w:r>
+      <w:r>
+        <w:t>a</w:t>
+      </w:r>
+      <w:bookmarkStart w:id="0" w:name="_GoBack"/>
+      <w:bookmarkEnd w:id="0"/>
+      <w:r>
+        <w:t>ssociation”)</w:t>
       </w:r>
       <w:r>
         <w:t xml:space="preserve"> </w:t>
@@ -250,14 +326,27 @@
       <w:r>
         <w:t xml:space="preserve">The following are issues that were not investigated as identified in my letter to you dated </w:t>
       </w:r>
-      <w:fldSimple w:instr=" MERGEFIELD  dateOfCCCL  \* MERGEFORMAT ">
-        <w:r>
-          <w:rPr>
-            <w:noProof/>
-          </w:rPr>
-          <w:t>«dateOfCCCL»</w:t>
-        </w:r>
-      </w:fldSimple>
+      <w:r>
+        <w:fldChar w:fldCharType="begin"/>
+      </w:r>
+      <w:r>
+        <w:instrText xml:space="preserve"> MERGEFIELD  dateOfCCCL  \* MERGEFORMAT </w:instrText>
+      </w:r>
+      <w:r>
+        <w:fldChar w:fldCharType="separate"/>
+      </w:r>
+      <w:r>
+        <w:rPr>
+          <w:noProof/>
+        </w:rPr>
+        <w:t>«dateOfCCCL»</w:t>
+      </w:r>
+      <w:r>
+        <w:rPr>
+          <w:noProof/>
+        </w:rPr>
+        <w:fldChar w:fldCharType="end"/>
+      </w:r>
       <w:r>
         <w:t>:</w:t>
       </w:r>
@@ -535,27 +624,14 @@
 <file path=word/header2.xml><?xml version="1.0" encoding="utf-8"?>
 <w:hdr xmlns:wpc="http://schemas.microsoft.com/office/word/2010/wordprocessingCanvas" xmlns:mc="http://schemas.openxmlformats.org/markup-compatibility/2006" xmlns:o="urn:schemas-microsoft-com:office:office" xmlns:r="http://schemas.openxmlformats.org/officeDocument/2006/relationships" xmlns:m="http://schemas.openxmlformats.org/officeDocument/2006/math" xmlns:v="urn:schemas-microsoft-com:vml" xmlns:wp14="http://schemas.microsoft.com/office/word/2010/wordprocessingDrawing" xmlns:wp="http://schemas.openxmlformats.org/drawingml/2006/wordprocessingDrawing" xmlns:w10="urn:schemas-microsoft-com:office:word" xmlns:w="http://schemas.openxmlformats.org/wordprocessingml/2006/main" xmlns:w14="http://schemas.microsoft.com/office/word/2010/wordml" xmlns:wpg="http://schemas.microsoft.com/office/word/2010/wordprocessingGroup" xmlns:wpi="http://schemas.microsoft.com/office/word/2010/wordprocessingInk" xmlns:wne="http://schemas.microsoft.com/office/word/2006/wordml" xmlns:wps="http://schemas.microsoft.com/office/word/2010/wordprocessingShape" mc:Ignorable="w14 wp14">
   <w:p>
-    <w:r>
-      <w:fldChar w:fldCharType="begin"/>
-    </w:r>
-    <w:r>
-      <w:instrText xml:space="preserve"> MERGEFIELD  complainant  \* MERGEFORMAT </w:instrText>
-    </w:r>
-    <w:r>
-      <w:fldChar w:fldCharType="separate"/>
-    </w:r>
-    <w:r>
-      <w:rPr>
-        <w:noProof/>
-      </w:rPr>
-      <w:t>«complainant»</w:t>
-    </w:r>
-    <w:r>
-      <w:rPr>
-        <w:noProof/>
-      </w:rPr>
-      <w:fldChar w:fldCharType="end"/>
-    </w:r>
+    <w:fldSimple w:instr=" MERGEFIELD  complainant  \* MERGEFORMAT ">
+      <w:r>
+        <w:rPr>
+          <w:noProof/>
+        </w:rPr>
+        <w:t>«complainant»</w:t>
+      </w:r>
+    </w:fldSimple>
   </w:p>
   <w:p>
     <w:pPr>
@@ -563,27 +639,14 @@
         <w:noProof/>
       </w:rPr>
     </w:pPr>
-    <w:r>
-      <w:fldChar w:fldCharType="begin"/>
-    </w:r>
-    <w:r>
-      <w:instrText xml:space="preserve"> MERGEFIELD  project  \* MERGEFORMAT </w:instrText>
-    </w:r>
-    <w:r>
-      <w:fldChar w:fldCharType="separate"/>
-    </w:r>
-    <w:r>
-      <w:rPr>
-        <w:noProof/>
-      </w:rPr>
-      <w:t>«project»</w:t>
-    </w:r>
-    <w:r>
-      <w:rPr>
-        <w:noProof/>
-      </w:rPr>
-      <w:fldChar w:fldCharType="end"/>
-    </w:r>
+    <w:fldSimple w:instr=" MERGEFIELD  project  \* MERGEFORMAT ">
+      <w:r>
+        <w:rPr>
+          <w:noProof/>
+        </w:rPr>
+        <w:t>«project»</w:t>
+      </w:r>
+    </w:fldSimple>
   </w:p>
   <w:p>
     <w:pPr>
@@ -591,22 +654,33 @@
         <w:noProof/>
       </w:rPr>
     </w:pPr>
-    <w:bookmarkStart w:id="0" w:name="_GoBack"/>
-    <w:bookmarkEnd w:id="0"/>
     <w:r>
       <w:t>Case No.</w:t>
     </w:r>
     <w:r>
       <w:t xml:space="preserve"> </w:t>
     </w:r>
-    <w:fldSimple w:instr=" MERGEFIELD  caseNumber  \* MERGEFORMAT ">
-      <w:r>
-        <w:rPr>
-          <w:noProof/>
-        </w:rPr>
-        <w:t>«caseNumber»</w:t>
-      </w:r>
-    </w:fldSimple>
+    <w:r>
+      <w:fldChar w:fldCharType="begin"/>
+    </w:r>
+    <w:r>
+      <w:instrText xml:space="preserve"> MERGEFIELD  caseNumber  \* MERGEFORMAT </w:instrText>
+    </w:r>
+    <w:r>
+      <w:fldChar w:fldCharType="separate"/>
+    </w:r>
+    <w:r>
+      <w:rPr>
+        <w:noProof/>
+      </w:rPr>
+      <w:t>«caseNumber»</w:t>
+    </w:r>
+    <w:r>
+      <w:rPr>
+        <w:noProof/>
+      </w:rPr>
+      <w:fldChar w:fldCharType="end"/>
+    </w:r>
   </w:p>
   <w:p>
     <w:pPr>
@@ -1006,8 +1080,19 @@
               <w:sz w:val="20"/>
               <w:szCs w:val="20"/>
             </w:rPr>
-            <w:t>Jonathan Zachem</w:t>
+            <w:t xml:space="preserve">Jonathan </w:t>
           </w:r>
+          <w:proofErr w:type="spellStart"/>
+          <w:r>
+            <w:rPr>
+              <w:b/>
+              <w:bCs/>
+              <w:sz w:val="20"/>
+              <w:szCs w:val="20"/>
+            </w:rPr>
+            <w:t>Zachem</w:t>
+          </w:r>
+          <w:proofErr w:type="spellEnd"/>
           <w:r>
             <w:rPr>
               <w:bCs/>
@@ -2354,7 +2439,7 @@
 </file>
 
 <file path=customXml/itemProps1.xml><?xml version="1.0" encoding="utf-8"?>
-<ds:datastoreItem xmlns:ds="http://schemas.openxmlformats.org/officeDocument/2006/customXml" ds:itemID="{56C4E941-CE88-4989-9193-910774B867CE}">
+<ds:datastoreItem xmlns:ds="http://schemas.openxmlformats.org/officeDocument/2006/customXml" ds:itemID="{874A4BB2-8A24-4A05-B639-5A71DCB09885}">
   <ds:schemaRefs>
     <ds:schemaRef ds:uri="http://schemas.openxmlformats.org/officeDocument/2006/bibliography"/>
   </ds:schemaRefs>

</xml_diff>